<commit_message>
Se corrige tabla en el archivo de word
</commit_message>
<xml_diff>
--- a/Plan de Pruebas Automatización ZonaFit.docx
+++ b/Plan de Pruebas Automatización ZonaFit.docx
@@ -3117,17 +3117,17 @@
         <w:tblLook w:firstRow="0" w:noVBand="1" w:lastRow="0" w:firstColumn="0" w:lastColumn="0" w:noHBand="1" w:val="0600"/>
       </w:tblPr>
       <w:tblGrid>
-        <w:gridCol w:w="967"/>
+        <w:gridCol w:w="966"/>
         <w:gridCol w:w="3157"/>
         <w:gridCol w:w="2037"/>
         <w:gridCol w:w="1384"/>
-        <w:gridCol w:w="1815"/>
+        <w:gridCol w:w="1816"/>
       </w:tblGrid>
       <w:tr>
         <w:trPr/>
         <w:tc>
           <w:tcPr>
-            <w:tcW w:w="967" w:type="dxa"/>
+            <w:tcW w:w="966" w:type="dxa"/>
             <w:tcBorders>
               <w:top w:val="single" w:sz="8" w:space="0" w:color="000000"/>
               <w:left w:val="single" w:sz="8" w:space="0" w:color="000000"/>
@@ -3293,7 +3293,7 @@
         </w:tc>
         <w:tc>
           <w:tcPr>
-            <w:tcW w:w="1815" w:type="dxa"/>
+            <w:tcW w:w="1816" w:type="dxa"/>
             <w:tcBorders>
               <w:top w:val="single" w:sz="8" w:space="0" w:color="000000"/>
               <w:left w:val="single" w:sz="8" w:space="0" w:color="000000"/>
@@ -3328,7 +3328,7 @@
         <w:trPr/>
         <w:tc>
           <w:tcPr>
-            <w:tcW w:w="967" w:type="dxa"/>
+            <w:tcW w:w="966" w:type="dxa"/>
             <w:tcBorders>
               <w:top w:val="single" w:sz="8" w:space="0" w:color="000000"/>
               <w:left w:val="single" w:sz="8" w:space="0" w:color="000000"/>
@@ -3366,7 +3366,7 @@
               <w:pStyle w:val="ListParagraph"/>
               <w:widowControl w:val="false"/>
               <w:spacing w:lineRule="auto" w:line="360"/>
-              <w:ind w:left="720" w:hanging="0"/>
+              <w:ind w:hanging="0"/>
               <w:jc w:val="left"/>
               <w:rPr>
                 <w:sz w:val="20"/>
@@ -3382,7 +3382,18 @@
                 <w:szCs w:val="22"/>
                 <w:lang w:val="es-CO" w:eastAsia="es-CO" w:bidi="ar-SA"/>
               </w:rPr>
-              <w:t>En la pagina principal p</w:t>
+              <w:t>Validar e</w:t>
+            </w:r>
+            <w:r>
+              <w:rPr>
+                <w:rFonts w:eastAsia="Arial" w:cs="Arial"/>
+                <w:color w:val="auto"/>
+                <w:kern w:val="0"/>
+                <w:sz w:val="22"/>
+                <w:szCs w:val="22"/>
+                <w:lang w:val="es-CO" w:eastAsia="es-CO" w:bidi="ar-SA"/>
+              </w:rPr>
+              <w:t>n la pagina principal p</w:t>
             </w:r>
             <w:r>
               <w:rPr/>
@@ -3456,7 +3467,7 @@
         </w:tc>
         <w:tc>
           <w:tcPr>
-            <w:tcW w:w="1815" w:type="dxa"/>
+            <w:tcW w:w="1816" w:type="dxa"/>
             <w:tcBorders>
               <w:top w:val="single" w:sz="8" w:space="0" w:color="000000"/>
               <w:left w:val="single" w:sz="8" w:space="0" w:color="000000"/>
@@ -3498,7 +3509,7 @@
         <w:trPr/>
         <w:tc>
           <w:tcPr>
-            <w:tcW w:w="967" w:type="dxa"/>
+            <w:tcW w:w="966" w:type="dxa"/>
             <w:tcBorders>
               <w:top w:val="single" w:sz="8" w:space="0" w:color="000000"/>
               <w:left w:val="single" w:sz="8" w:space="0" w:color="000000"/>
@@ -3540,36 +3551,8 @@
                 <w:numId w:val="0"/>
               </w:numPr>
               <w:spacing w:lineRule="auto" w:line="360"/>
-              <w:ind w:left="720" w:hanging="0"/>
+              <w:ind w:hanging="0"/>
               <w:jc w:val="left"/>
-              <w:rPr>
-                <w:sz w:val="20"/>
-                <w:szCs w:val="20"/>
-              </w:rPr>
-            </w:pPr>
-            <w:r>
-              <w:rPr/>
-              <w:t>Escoger megaplex de la opción de filtro</w:t>
-            </w:r>
-          </w:p>
-        </w:tc>
-        <w:tc>
-          <w:tcPr>
-            <w:tcW w:w="2037" w:type="dxa"/>
-            <w:tcBorders>
-              <w:top w:val="single" w:sz="8" w:space="0" w:color="000000"/>
-              <w:left w:val="single" w:sz="8" w:space="0" w:color="000000"/>
-              <w:bottom w:val="single" w:sz="8" w:space="0" w:color="000000"/>
-              <w:right w:val="single" w:sz="8" w:space="0" w:color="000000"/>
-            </w:tcBorders>
-            <w:shd w:color="auto" w:fill="auto" w:val="clear"/>
-          </w:tcPr>
-          <w:p>
-            <w:pPr>
-              <w:pStyle w:val="Normal"/>
-              <w:widowControl w:val="false"/>
-              <w:spacing w:lineRule="auto" w:line="240"/>
-              <w:jc w:val="center"/>
               <w:rPr>
                 <w:rFonts w:ascii="Arial" w:hAnsi="Arial" w:eastAsia="Arial" w:cs="Arial"/>
                 <w:color w:val="auto"/>
@@ -3588,13 +3571,13 @@
                 <w:szCs w:val="22"/>
                 <w:lang w:val="es-CO" w:eastAsia="es-CO" w:bidi="ar-SA"/>
               </w:rPr>
-              <w:t>2</w:t>
-            </w:r>
-          </w:p>
-        </w:tc>
-        <w:tc>
-          <w:tcPr>
-            <w:tcW w:w="1384" w:type="dxa"/>
+              <w:t>Validar el Filtro Megaplex</w:t>
+            </w:r>
+          </w:p>
+        </w:tc>
+        <w:tc>
+          <w:tcPr>
+            <w:tcW w:w="2037" w:type="dxa"/>
             <w:tcBorders>
               <w:top w:val="single" w:sz="8" w:space="0" w:color="000000"/>
               <w:left w:val="single" w:sz="8" w:space="0" w:color="000000"/>
@@ -3633,7 +3616,7 @@
         </w:tc>
         <w:tc>
           <w:tcPr>
-            <w:tcW w:w="1815" w:type="dxa"/>
+            <w:tcW w:w="1384" w:type="dxa"/>
             <w:tcBorders>
               <w:top w:val="single" w:sz="8" w:space="0" w:color="000000"/>
               <w:left w:val="single" w:sz="8" w:space="0" w:color="000000"/>
@@ -3666,60 +3649,35 @@
                 <w:szCs w:val="22"/>
                 <w:lang w:val="es-CO" w:eastAsia="es-CO" w:bidi="ar-SA"/>
               </w:rPr>
-              <w:t>4</w:t>
-            </w:r>
-          </w:p>
-        </w:tc>
-      </w:tr>
-      <w:tr>
-        <w:trPr/>
-        <w:tc>
-          <w:tcPr>
-            <w:tcW w:w="967" w:type="dxa"/>
-            <w:tcBorders>
-              <w:top w:val="single" w:sz="8" w:space="0" w:color="000000"/>
-              <w:left w:val="single" w:sz="8" w:space="0" w:color="000000"/>
-              <w:bottom w:val="single" w:sz="8" w:space="0" w:color="000000"/>
-              <w:right w:val="single" w:sz="8" w:space="0" w:color="000000"/>
-            </w:tcBorders>
-            <w:shd w:color="auto" w:fill="auto" w:val="clear"/>
-          </w:tcPr>
-          <w:p>
-            <w:pPr>
-              <w:pStyle w:val="Normal"/>
-              <w:widowControl w:val="false"/>
-              <w:spacing w:lineRule="auto" w:line="240"/>
-              <w:rPr/>
-            </w:pPr>
-            <w:r>
-              <w:rPr/>
-              <w:t>3</w:t>
-            </w:r>
-          </w:p>
-        </w:tc>
-        <w:tc>
-          <w:tcPr>
-            <w:tcW w:w="3157" w:type="dxa"/>
-            <w:tcBorders>
-              <w:top w:val="single" w:sz="8" w:space="0" w:color="000000"/>
-              <w:left w:val="single" w:sz="8" w:space="0" w:color="000000"/>
-              <w:bottom w:val="single" w:sz="8" w:space="0" w:color="000000"/>
-              <w:right w:val="single" w:sz="8" w:space="0" w:color="000000"/>
-            </w:tcBorders>
-            <w:shd w:color="auto" w:fill="auto" w:val="clear"/>
-          </w:tcPr>
-          <w:p>
-            <w:pPr>
-              <w:pStyle w:val="ListParagraph"/>
-              <w:widowControl w:val="false"/>
-              <w:numPr>
-                <w:ilvl w:val="0"/>
-                <w:numId w:val="0"/>
-              </w:numPr>
-              <w:spacing w:lineRule="auto" w:line="360"/>
-              <w:ind w:left="720" w:hanging="0"/>
-              <w:jc w:val="left"/>
-              <w:rPr/>
+              <w:t>2</w:t>
+            </w:r>
+          </w:p>
+        </w:tc>
+        <w:tc>
+          <w:tcPr>
+            <w:tcW w:w="1816" w:type="dxa"/>
+            <w:tcBorders>
+              <w:top w:val="single" w:sz="8" w:space="0" w:color="000000"/>
+              <w:left w:val="single" w:sz="8" w:space="0" w:color="000000"/>
+              <w:bottom w:val="single" w:sz="8" w:space="0" w:color="000000"/>
+              <w:right w:val="single" w:sz="8" w:space="0" w:color="000000"/>
+            </w:tcBorders>
+            <w:shd w:color="auto" w:fill="auto" w:val="clear"/>
+          </w:tcPr>
+          <w:p>
+            <w:pPr>
+              <w:pStyle w:val="Normal"/>
+              <w:widowControl w:val="false"/>
+              <w:spacing w:lineRule="auto" w:line="240"/>
+              <w:jc w:val="center"/>
+              <w:rPr>
+                <w:rFonts w:ascii="Arial" w:hAnsi="Arial" w:eastAsia="Arial" w:cs="Arial"/>
+                <w:color w:val="auto"/>
+                <w:kern w:val="0"/>
+                <w:sz w:val="22"/>
+                <w:szCs w:val="22"/>
+                <w:lang w:val="es-CO" w:eastAsia="es-CO" w:bidi="ar-SA"/>
+              </w:rPr>
             </w:pPr>
             <w:r>
               <w:rPr>
@@ -3730,11 +3688,86 @@
                 <w:szCs w:val="22"/>
                 <w:lang w:val="es-CO" w:eastAsia="es-CO" w:bidi="ar-SA"/>
               </w:rPr>
-              <w:t>S</w:t>
-            </w:r>
-            <w:r>
-              <w:rPr/>
-              <w:t>eleccionar dos productos diferentes</w:t>
+              <w:t>4</w:t>
+            </w:r>
+          </w:p>
+        </w:tc>
+      </w:tr>
+      <w:tr>
+        <w:trPr/>
+        <w:tc>
+          <w:tcPr>
+            <w:tcW w:w="966" w:type="dxa"/>
+            <w:tcBorders>
+              <w:top w:val="single" w:sz="8" w:space="0" w:color="000000"/>
+              <w:left w:val="single" w:sz="8" w:space="0" w:color="000000"/>
+              <w:bottom w:val="single" w:sz="8" w:space="0" w:color="000000"/>
+              <w:right w:val="single" w:sz="8" w:space="0" w:color="000000"/>
+            </w:tcBorders>
+            <w:shd w:color="auto" w:fill="auto" w:val="clear"/>
+          </w:tcPr>
+          <w:p>
+            <w:pPr>
+              <w:pStyle w:val="Normal"/>
+              <w:widowControl w:val="false"/>
+              <w:spacing w:lineRule="auto" w:line="240"/>
+              <w:rPr/>
+            </w:pPr>
+            <w:r>
+              <w:rPr/>
+              <w:t>3</w:t>
+            </w:r>
+          </w:p>
+        </w:tc>
+        <w:tc>
+          <w:tcPr>
+            <w:tcW w:w="3157" w:type="dxa"/>
+            <w:tcBorders>
+              <w:top w:val="single" w:sz="8" w:space="0" w:color="000000"/>
+              <w:left w:val="single" w:sz="8" w:space="0" w:color="000000"/>
+              <w:bottom w:val="single" w:sz="8" w:space="0" w:color="000000"/>
+              <w:right w:val="single" w:sz="8" w:space="0" w:color="000000"/>
+            </w:tcBorders>
+            <w:shd w:color="auto" w:fill="auto" w:val="clear"/>
+          </w:tcPr>
+          <w:p>
+            <w:pPr>
+              <w:pStyle w:val="ListParagraph"/>
+              <w:widowControl w:val="false"/>
+              <w:numPr>
+                <w:ilvl w:val="0"/>
+                <w:numId w:val="0"/>
+              </w:numPr>
+              <w:spacing w:lineRule="auto" w:line="360"/>
+              <w:ind w:hanging="0"/>
+              <w:jc w:val="left"/>
+              <w:rPr/>
+            </w:pPr>
+            <w:r>
+              <w:rPr>
+                <w:rFonts w:eastAsia="Arial" w:cs="Arial"/>
+                <w:color w:val="auto"/>
+                <w:kern w:val="0"/>
+                <w:sz w:val="22"/>
+                <w:szCs w:val="22"/>
+                <w:lang w:val="es-CO" w:eastAsia="es-CO" w:bidi="ar-SA"/>
+              </w:rPr>
+              <w:t xml:space="preserve">Validar </w:t>
+            </w:r>
+            <w:r>
+              <w:rPr>
+                <w:rFonts w:eastAsia="Arial" w:cs="Arial"/>
+                <w:color w:val="auto"/>
+                <w:kern w:val="0"/>
+                <w:sz w:val="22"/>
+                <w:szCs w:val="22"/>
+                <w:lang w:val="es-CO" w:eastAsia="es-CO" w:bidi="ar-SA"/>
+              </w:rPr>
+              <w:t>Selección</w:t>
+            </w:r>
+            <w:r>
+              <w:rPr/>
+              <w:t xml:space="preserve"> dos productos diferentes</w:t>
             </w:r>
           </w:p>
         </w:tc>
@@ -3808,7 +3841,7 @@
         </w:tc>
         <w:tc>
           <w:tcPr>
-            <w:tcW w:w="1815" w:type="dxa"/>
+            <w:tcW w:w="1816" w:type="dxa"/>
             <w:tcBorders>
               <w:top w:val="single" w:sz="8" w:space="0" w:color="000000"/>
               <w:left w:val="single" w:sz="8" w:space="0" w:color="000000"/>
@@ -3840,7 +3873,7 @@
         <w:trPr/>
         <w:tc>
           <w:tcPr>
-            <w:tcW w:w="967" w:type="dxa"/>
+            <w:tcW w:w="966" w:type="dxa"/>
             <w:tcBorders>
               <w:top w:val="single" w:sz="8" w:space="0" w:color="000000"/>
               <w:left w:val="single" w:sz="8" w:space="0" w:color="000000"/>
@@ -3895,7 +3928,7 @@
                 <w:szCs w:val="22"/>
                 <w:lang w:val="es-CO" w:eastAsia="es-CO" w:bidi="ar-SA"/>
               </w:rPr>
-              <w:t>I</w:t>
+              <w:t>Validar i</w:t>
             </w:r>
             <w:r>
               <w:rPr/>
@@ -3959,7 +3992,7 @@
         </w:tc>
         <w:tc>
           <w:tcPr>
-            <w:tcW w:w="1815" w:type="dxa"/>
+            <w:tcW w:w="1816" w:type="dxa"/>
             <w:tcBorders>
               <w:top w:val="single" w:sz="8" w:space="0" w:color="000000"/>
               <w:left w:val="single" w:sz="8" w:space="0" w:color="000000"/>
@@ -3991,7 +4024,7 @@
         <w:trPr/>
         <w:tc>
           <w:tcPr>
-            <w:tcW w:w="967" w:type="dxa"/>
+            <w:tcW w:w="966" w:type="dxa"/>
             <w:tcBorders>
               <w:top w:val="single" w:sz="8" w:space="0" w:color="000000"/>
               <w:left w:val="single" w:sz="8" w:space="0" w:color="000000"/>
@@ -4033,7 +4066,7 @@
                 <w:numId w:val="0"/>
               </w:numPr>
               <w:spacing w:lineRule="auto" w:line="360"/>
-              <w:ind w:left="720" w:hanging="0"/>
+              <w:ind w:hanging="0"/>
               <w:jc w:val="left"/>
               <w:rPr/>
             </w:pPr>
@@ -4046,7 +4079,7 @@
                 <w:szCs w:val="22"/>
                 <w:lang w:val="es-CO" w:eastAsia="es-CO" w:bidi="ar-SA"/>
               </w:rPr>
-              <w:t>A</w:t>
+              <w:t>Validar a</w:t>
             </w:r>
             <w:r>
               <w:rPr/>
@@ -4106,7 +4139,7 @@
         </w:tc>
         <w:tc>
           <w:tcPr>
-            <w:tcW w:w="1815" w:type="dxa"/>
+            <w:tcW w:w="1816" w:type="dxa"/>
             <w:tcBorders>
               <w:top w:val="single" w:sz="8" w:space="0" w:color="000000"/>
               <w:left w:val="single" w:sz="8" w:space="0" w:color="000000"/>
@@ -4134,7 +4167,7 @@
         <w:trPr/>
         <w:tc>
           <w:tcPr>
-            <w:tcW w:w="967" w:type="dxa"/>
+            <w:tcW w:w="966" w:type="dxa"/>
             <w:tcBorders>
               <w:top w:val="single" w:sz="8" w:space="0" w:color="000000"/>
               <w:left w:val="single" w:sz="8" w:space="0" w:color="000000"/>
@@ -4182,7 +4215,11 @@
             </w:pPr>
             <w:r>
               <w:rPr/>
-              <w:t>Presionar el botón de finalizar compra.</w:t>
+              <w:t>Validar p</w:t>
+            </w:r>
+            <w:r>
+              <w:rPr/>
+              <w:t>resionar el botón de finalizar compra.</w:t>
             </w:r>
           </w:p>
         </w:tc>
@@ -4266,7 +4303,7 @@
         </w:tc>
         <w:tc>
           <w:tcPr>
-            <w:tcW w:w="1815" w:type="dxa"/>
+            <w:tcW w:w="1816" w:type="dxa"/>
             <w:tcBorders>
               <w:top w:val="single" w:sz="8" w:space="0" w:color="000000"/>
               <w:left w:val="single" w:sz="8" w:space="0" w:color="000000"/>
@@ -4308,7 +4345,7 @@
         <w:trPr/>
         <w:tc>
           <w:tcPr>
-            <w:tcW w:w="967" w:type="dxa"/>
+            <w:tcW w:w="966" w:type="dxa"/>
             <w:tcBorders>
               <w:top w:val="single" w:sz="8" w:space="0" w:color="000000"/>
               <w:left w:val="single" w:sz="8" w:space="0" w:color="000000"/>
@@ -4350,13 +4387,17 @@
                 <w:numId w:val="0"/>
               </w:numPr>
               <w:spacing w:lineRule="auto" w:line="360"/>
-              <w:ind w:left="720" w:hanging="0"/>
-              <w:jc w:val="both"/>
-              <w:rPr/>
-            </w:pPr>
-            <w:r>
-              <w:rPr/>
-              <w:t>Ingresa los datos personales</w:t>
+              <w:ind w:hanging="0"/>
+              <w:jc w:val="left"/>
+              <w:rPr/>
+            </w:pPr>
+            <w:r>
+              <w:rPr/>
+              <w:t>Validar i</w:t>
+            </w:r>
+            <w:r>
+              <w:rPr/>
+              <w:t>ngresa los datos personales</w:t>
             </w:r>
           </w:p>
         </w:tc>
@@ -4416,7 +4457,7 @@
         </w:tc>
         <w:tc>
           <w:tcPr>
-            <w:tcW w:w="1815" w:type="dxa"/>
+            <w:tcW w:w="1816" w:type="dxa"/>
             <w:tcBorders>
               <w:top w:val="single" w:sz="8" w:space="0" w:color="000000"/>
               <w:left w:val="single" w:sz="8" w:space="0" w:color="000000"/>
@@ -4448,7 +4489,7 @@
         <w:trPr/>
         <w:tc>
           <w:tcPr>
-            <w:tcW w:w="967" w:type="dxa"/>
+            <w:tcW w:w="966" w:type="dxa"/>
             <w:tcBorders>
               <w:left w:val="single" w:sz="8" w:space="0" w:color="000000"/>
               <w:bottom w:val="single" w:sz="8" w:space="0" w:color="000000"/>
@@ -4488,8 +4529,8 @@
                 <w:numId w:val="0"/>
               </w:numPr>
               <w:spacing w:lineRule="auto" w:line="360"/>
-              <w:ind w:left="720" w:hanging="0"/>
-              <w:jc w:val="both"/>
+              <w:ind w:hanging="0"/>
+              <w:jc w:val="left"/>
               <w:rPr/>
             </w:pPr>
             <w:r>
@@ -4501,7 +4542,7 @@
                 <w:szCs w:val="22"/>
                 <w:lang w:val="es-CO" w:eastAsia="es-CO" w:bidi="ar-SA"/>
               </w:rPr>
-              <w:t>E</w:t>
+              <w:t>Validar e</w:t>
             </w:r>
             <w:r>
               <w:rPr/>
@@ -4563,7 +4604,7 @@
         </w:tc>
         <w:tc>
           <w:tcPr>
-            <w:tcW w:w="1815" w:type="dxa"/>
+            <w:tcW w:w="1816" w:type="dxa"/>
             <w:tcBorders>
               <w:left w:val="single" w:sz="8" w:space="0" w:color="000000"/>
               <w:bottom w:val="single" w:sz="8" w:space="0" w:color="000000"/>
@@ -4594,7 +4635,7 @@
         <w:trPr/>
         <w:tc>
           <w:tcPr>
-            <w:tcW w:w="967" w:type="dxa"/>
+            <w:tcW w:w="966" w:type="dxa"/>
             <w:tcBorders>
               <w:left w:val="single" w:sz="8" w:space="0" w:color="000000"/>
               <w:bottom w:val="single" w:sz="8" w:space="0" w:color="000000"/>
@@ -4634,13 +4675,17 @@
                 <w:numId w:val="0"/>
               </w:numPr>
               <w:spacing w:lineRule="auto" w:line="360"/>
-              <w:ind w:left="720" w:hanging="0"/>
-              <w:jc w:val="both"/>
-              <w:rPr/>
-            </w:pPr>
-            <w:r>
-              <w:rPr/>
-              <w:t>Presiona el botón de realizar pedido</w:t>
+              <w:ind w:hanging="0"/>
+              <w:jc w:val="left"/>
+              <w:rPr/>
+            </w:pPr>
+            <w:r>
+              <w:rPr/>
+              <w:t>Validar presionar</w:t>
+            </w:r>
+            <w:r>
+              <w:rPr/>
+              <w:t xml:space="preserve"> el botón de realizar pedido</w:t>
             </w:r>
           </w:p>
         </w:tc>
@@ -4698,7 +4743,7 @@
         </w:tc>
         <w:tc>
           <w:tcPr>
-            <w:tcW w:w="1815" w:type="dxa"/>
+            <w:tcW w:w="1816" w:type="dxa"/>
             <w:tcBorders>
               <w:left w:val="single" w:sz="8" w:space="0" w:color="000000"/>
               <w:bottom w:val="single" w:sz="8" w:space="0" w:color="000000"/>
@@ -4765,17 +4810,17 @@
         <w:tblLook w:firstRow="0" w:noVBand="1" w:lastRow="0" w:firstColumn="0" w:lastColumn="0" w:noHBand="1" w:val="0600"/>
       </w:tblPr>
       <w:tblGrid>
-        <w:gridCol w:w="910"/>
+        <w:gridCol w:w="909"/>
         <w:gridCol w:w="3214"/>
         <w:gridCol w:w="2037"/>
         <w:gridCol w:w="1384"/>
-        <w:gridCol w:w="1815"/>
+        <w:gridCol w:w="1816"/>
       </w:tblGrid>
       <w:tr>
         <w:trPr/>
         <w:tc>
           <w:tcPr>
-            <w:tcW w:w="910" w:type="dxa"/>
+            <w:tcW w:w="909" w:type="dxa"/>
             <w:tcBorders>
               <w:top w:val="single" w:sz="8" w:space="0" w:color="000000"/>
               <w:left w:val="single" w:sz="8" w:space="0" w:color="000000"/>
@@ -4941,7 +4986,7 @@
         </w:tc>
         <w:tc>
           <w:tcPr>
-            <w:tcW w:w="1815" w:type="dxa"/>
+            <w:tcW w:w="1816" w:type="dxa"/>
             <w:tcBorders>
               <w:top w:val="single" w:sz="8" w:space="0" w:color="000000"/>
               <w:left w:val="single" w:sz="8" w:space="0" w:color="000000"/>
@@ -4976,7 +5021,7 @@
         <w:trPr/>
         <w:tc>
           <w:tcPr>
-            <w:tcW w:w="910" w:type="dxa"/>
+            <w:tcW w:w="909" w:type="dxa"/>
             <w:tcBorders>
               <w:top w:val="single" w:sz="8" w:space="0" w:color="000000"/>
               <w:left w:val="single" w:sz="8" w:space="0" w:color="000000"/>
@@ -5018,7 +5063,7 @@
                 <w:numId w:val="0"/>
               </w:numPr>
               <w:spacing w:lineRule="auto" w:line="360"/>
-              <w:ind w:left="720" w:hanging="0"/>
+              <w:ind w:hanging="0"/>
               <w:jc w:val="left"/>
               <w:rPr>
                 <w:sz w:val="20"/>
@@ -5034,11 +5079,7 @@
                 <w:szCs w:val="22"/>
                 <w:lang w:val="es-CO" w:eastAsia="es-CO" w:bidi="ar-SA"/>
               </w:rPr>
-              <w:t>En la pagina principal p</w:t>
-            </w:r>
-            <w:r>
-              <w:rPr/>
-              <w:t>resionar el botón de o</w:t>
+              <w:t>Validar e</w:t>
             </w:r>
             <w:r>
               <w:rPr>
@@ -5049,6 +5090,21 @@
                 <w:szCs w:val="22"/>
                 <w:lang w:val="es-CO" w:eastAsia="es-CO" w:bidi="ar-SA"/>
               </w:rPr>
+              <w:t>n la pagina principal p</w:t>
+            </w:r>
+            <w:r>
+              <w:rPr/>
+              <w:t>resionar el botón de o</w:t>
+            </w:r>
+            <w:r>
+              <w:rPr>
+                <w:rFonts w:eastAsia="Arial" w:cs="Arial"/>
+                <w:color w:val="auto"/>
+                <w:kern w:val="0"/>
+                <w:sz w:val="22"/>
+                <w:szCs w:val="22"/>
+                <w:lang w:val="es-CO" w:eastAsia="es-CO" w:bidi="ar-SA"/>
+              </w:rPr>
               <w:t>utlet</w:t>
             </w:r>
           </w:p>
@@ -5119,7 +5175,7 @@
         </w:tc>
         <w:tc>
           <w:tcPr>
-            <w:tcW w:w="1815" w:type="dxa"/>
+            <w:tcW w:w="1816" w:type="dxa"/>
             <w:tcBorders>
               <w:top w:val="single" w:sz="8" w:space="0" w:color="000000"/>
               <w:left w:val="single" w:sz="8" w:space="0" w:color="000000"/>
@@ -5161,7 +5217,7 @@
         <w:trPr/>
         <w:tc>
           <w:tcPr>
-            <w:tcW w:w="910" w:type="dxa"/>
+            <w:tcW w:w="909" w:type="dxa"/>
             <w:tcBorders>
               <w:top w:val="single" w:sz="8" w:space="0" w:color="000000"/>
               <w:left w:val="single" w:sz="8" w:space="0" w:color="000000"/>
@@ -5203,7 +5259,7 @@
                 <w:numId w:val="0"/>
               </w:numPr>
               <w:spacing w:lineRule="auto" w:line="360"/>
-              <w:ind w:left="720" w:hanging="0"/>
+              <w:ind w:hanging="0"/>
               <w:jc w:val="left"/>
               <w:rPr>
                 <w:sz w:val="20"/>
@@ -5219,11 +5275,11 @@
                 <w:szCs w:val="22"/>
                 <w:lang w:val="es-CO" w:eastAsia="es-CO" w:bidi="ar-SA"/>
               </w:rPr>
-              <w:t>S</w:t>
-            </w:r>
-            <w:r>
-              <w:rPr/>
-              <w:t>eleccionar dos productos diferentes</w:t>
+              <w:t>Validar la selección</w:t>
+            </w:r>
+            <w:r>
+              <w:rPr/>
+              <w:t xml:space="preserve"> dos productos diferentes</w:t>
             </w:r>
           </w:p>
         </w:tc>
@@ -5297,7 +5353,7 @@
         </w:tc>
         <w:tc>
           <w:tcPr>
-            <w:tcW w:w="1815" w:type="dxa"/>
+            <w:tcW w:w="1816" w:type="dxa"/>
             <w:tcBorders>
               <w:top w:val="single" w:sz="8" w:space="0" w:color="000000"/>
               <w:left w:val="single" w:sz="8" w:space="0" w:color="000000"/>
@@ -5329,7 +5385,7 @@
         <w:trPr/>
         <w:tc>
           <w:tcPr>
-            <w:tcW w:w="910" w:type="dxa"/>
+            <w:tcW w:w="909" w:type="dxa"/>
             <w:tcBorders>
               <w:top w:val="single" w:sz="8" w:space="0" w:color="000000"/>
               <w:left w:val="single" w:sz="8" w:space="0" w:color="000000"/>
@@ -5371,7 +5427,7 @@
                 <w:numId w:val="0"/>
               </w:numPr>
               <w:spacing w:lineRule="auto" w:line="360"/>
-              <w:ind w:left="720" w:hanging="0"/>
+              <w:ind w:hanging="0"/>
               <w:jc w:val="left"/>
               <w:rPr/>
             </w:pPr>
@@ -5384,7 +5440,7 @@
                 <w:szCs w:val="22"/>
                 <w:lang w:val="es-CO" w:eastAsia="es-CO" w:bidi="ar-SA"/>
               </w:rPr>
-              <w:t>I</w:t>
+              <w:t>Validar i</w:t>
             </w:r>
             <w:r>
               <w:rPr/>
@@ -5448,7 +5504,7 @@
         </w:tc>
         <w:tc>
           <w:tcPr>
-            <w:tcW w:w="1815" w:type="dxa"/>
+            <w:tcW w:w="1816" w:type="dxa"/>
             <w:tcBorders>
               <w:top w:val="single" w:sz="8" w:space="0" w:color="000000"/>
               <w:left w:val="single" w:sz="8" w:space="0" w:color="000000"/>
@@ -5480,7 +5536,7 @@
         <w:trPr/>
         <w:tc>
           <w:tcPr>
-            <w:tcW w:w="910" w:type="dxa"/>
+            <w:tcW w:w="909" w:type="dxa"/>
             <w:tcBorders>
               <w:top w:val="single" w:sz="8" w:space="0" w:color="000000"/>
               <w:left w:val="single" w:sz="8" w:space="0" w:color="000000"/>
@@ -5522,13 +5578,17 @@
                 <w:numId w:val="0"/>
               </w:numPr>
               <w:spacing w:lineRule="auto" w:line="360"/>
-              <w:ind w:left="720" w:hanging="0"/>
+              <w:ind w:hanging="0"/>
               <w:jc w:val="left"/>
               <w:rPr/>
             </w:pPr>
             <w:r>
               <w:rPr/>
-              <w:t>Presionar el botón de finalizar compra</w:t>
+              <w:t>Validar p</w:t>
+            </w:r>
+            <w:r>
+              <w:rPr/>
+              <w:t>resionar el botón de finalizar compra</w:t>
             </w:r>
           </w:p>
         </w:tc>
@@ -5612,7 +5672,7 @@
         </w:tc>
         <w:tc>
           <w:tcPr>
-            <w:tcW w:w="1815" w:type="dxa"/>
+            <w:tcW w:w="1816" w:type="dxa"/>
             <w:tcBorders>
               <w:top w:val="single" w:sz="8" w:space="0" w:color="000000"/>
               <w:left w:val="single" w:sz="8" w:space="0" w:color="000000"/>
@@ -5654,7 +5714,7 @@
         <w:trPr/>
         <w:tc>
           <w:tcPr>
-            <w:tcW w:w="910" w:type="dxa"/>
+            <w:tcW w:w="909" w:type="dxa"/>
             <w:tcBorders>
               <w:top w:val="single" w:sz="8" w:space="0" w:color="000000"/>
               <w:left w:val="single" w:sz="8" w:space="0" w:color="000000"/>
@@ -5696,13 +5756,17 @@
                 <w:numId w:val="0"/>
               </w:numPr>
               <w:spacing w:lineRule="auto" w:line="360"/>
-              <w:ind w:left="720" w:hanging="0"/>
+              <w:ind w:hanging="0"/>
               <w:jc w:val="left"/>
               <w:rPr/>
             </w:pPr>
             <w:r>
               <w:rPr/>
-              <w:t>Ingresa los datos personales</w:t>
+              <w:t>Validar i</w:t>
+            </w:r>
+            <w:r>
+              <w:rPr/>
+              <w:t>ngresa los datos personales</w:t>
             </w:r>
           </w:p>
         </w:tc>
@@ -5762,7 +5826,7 @@
         </w:tc>
         <w:tc>
           <w:tcPr>
-            <w:tcW w:w="1815" w:type="dxa"/>
+            <w:tcW w:w="1816" w:type="dxa"/>
             <w:tcBorders>
               <w:top w:val="single" w:sz="8" w:space="0" w:color="000000"/>
               <w:left w:val="single" w:sz="8" w:space="0" w:color="000000"/>
@@ -5794,7 +5858,7 @@
         <w:trPr/>
         <w:tc>
           <w:tcPr>
-            <w:tcW w:w="910" w:type="dxa"/>
+            <w:tcW w:w="909" w:type="dxa"/>
             <w:tcBorders>
               <w:top w:val="single" w:sz="8" w:space="0" w:color="000000"/>
               <w:left w:val="single" w:sz="8" w:space="0" w:color="000000"/>
@@ -5836,7 +5900,7 @@
                 <w:numId w:val="0"/>
               </w:numPr>
               <w:spacing w:lineRule="auto" w:line="360"/>
-              <w:ind w:left="720" w:hanging="0"/>
+              <w:ind w:hanging="0"/>
               <w:jc w:val="left"/>
               <w:rPr/>
             </w:pPr>
@@ -5849,11 +5913,19 @@
                 <w:szCs w:val="22"/>
                 <w:lang w:val="es-CO" w:eastAsia="es-CO" w:bidi="ar-SA"/>
               </w:rPr>
-              <w:t>E</w:t>
-            </w:r>
-            <w:r>
-              <w:rPr/>
-              <w:t>scoge el medio de pago</w:t>
+              <w:t>Validar e</w:t>
+            </w:r>
+            <w:r>
+              <w:rPr/>
+              <w:t>scoge</w:t>
+            </w:r>
+            <w:r>
+              <w:rPr/>
+              <w:t>r</w:t>
+            </w:r>
+            <w:r>
+              <w:rPr/>
+              <w:t xml:space="preserve"> el medio de pago</w:t>
             </w:r>
           </w:p>
         </w:tc>
@@ -5913,7 +5985,7 @@
         </w:tc>
         <w:tc>
           <w:tcPr>
-            <w:tcW w:w="1815" w:type="dxa"/>
+            <w:tcW w:w="1816" w:type="dxa"/>
             <w:tcBorders>
               <w:top w:val="single" w:sz="8" w:space="0" w:color="000000"/>
               <w:left w:val="single" w:sz="8" w:space="0" w:color="000000"/>
@@ -5945,7 +6017,7 @@
         <w:trPr/>
         <w:tc>
           <w:tcPr>
-            <w:tcW w:w="910" w:type="dxa"/>
+            <w:tcW w:w="909" w:type="dxa"/>
             <w:tcBorders>
               <w:left w:val="single" w:sz="8" w:space="0" w:color="000000"/>
               <w:bottom w:val="single" w:sz="8" w:space="0" w:color="000000"/>
@@ -5985,13 +6057,25 @@
                 <w:numId w:val="0"/>
               </w:numPr>
               <w:spacing w:lineRule="auto" w:line="360"/>
-              <w:ind w:left="720" w:hanging="0"/>
+              <w:ind w:hanging="0"/>
               <w:jc w:val="left"/>
               <w:rPr/>
             </w:pPr>
             <w:r>
               <w:rPr/>
-              <w:t>Presiona el botón de realizar pedido</w:t>
+              <w:t>Validar p</w:t>
+            </w:r>
+            <w:r>
+              <w:rPr/>
+              <w:t>resiona</w:t>
+            </w:r>
+            <w:r>
+              <w:rPr/>
+              <w:t>r</w:t>
+            </w:r>
+            <w:r>
+              <w:rPr/>
+              <w:t xml:space="preserve"> el botón de realizar pedido</w:t>
             </w:r>
           </w:p>
         </w:tc>
@@ -6049,7 +6133,7 @@
         </w:tc>
         <w:tc>
           <w:tcPr>
-            <w:tcW w:w="1815" w:type="dxa"/>
+            <w:tcW w:w="1816" w:type="dxa"/>
             <w:tcBorders>
               <w:left w:val="single" w:sz="8" w:space="0" w:color="000000"/>
               <w:bottom w:val="single" w:sz="8" w:space="0" w:color="000000"/>
@@ -7487,15 +7571,15 @@
         <w:tblLook w:firstRow="0" w:noVBand="1" w:lastRow="0" w:firstColumn="0" w:lastColumn="0" w:noHBand="1" w:val="0600"/>
       </w:tblPr>
       <w:tblGrid>
-        <w:gridCol w:w="1992"/>
-        <w:gridCol w:w="4248"/>
+        <w:gridCol w:w="1991"/>
+        <w:gridCol w:w="4249"/>
         <w:gridCol w:w="3120"/>
       </w:tblGrid>
       <w:tr>
         <w:trPr/>
         <w:tc>
           <w:tcPr>
-            <w:tcW w:w="1992" w:type="dxa"/>
+            <w:tcW w:w="1991" w:type="dxa"/>
             <w:tcBorders>
               <w:top w:val="single" w:sz="8" w:space="0" w:color="000000"/>
               <w:left w:val="single" w:sz="8" w:space="0" w:color="000000"/>
@@ -7525,7 +7609,7 @@
         </w:tc>
         <w:tc>
           <w:tcPr>
-            <w:tcW w:w="4248" w:type="dxa"/>
+            <w:tcW w:w="4249" w:type="dxa"/>
             <w:tcBorders>
               <w:top w:val="single" w:sz="8" w:space="0" w:color="000000"/>
               <w:left w:val="single" w:sz="8" w:space="0" w:color="000000"/>
@@ -7588,7 +7672,7 @@
         <w:trPr/>
         <w:tc>
           <w:tcPr>
-            <w:tcW w:w="1992" w:type="dxa"/>
+            <w:tcW w:w="1991" w:type="dxa"/>
             <w:tcBorders>
               <w:top w:val="single" w:sz="8" w:space="0" w:color="000000"/>
               <w:left w:val="single" w:sz="8" w:space="0" w:color="000000"/>
@@ -7612,7 +7696,7 @@
         </w:tc>
         <w:tc>
           <w:tcPr>
-            <w:tcW w:w="4248" w:type="dxa"/>
+            <w:tcW w:w="4249" w:type="dxa"/>
             <w:tcBorders>
               <w:top w:val="single" w:sz="8" w:space="0" w:color="000000"/>
               <w:left w:val="single" w:sz="8" w:space="0" w:color="000000"/>
@@ -7663,7 +7747,7 @@
         <w:trPr/>
         <w:tc>
           <w:tcPr>
-            <w:tcW w:w="1992" w:type="dxa"/>
+            <w:tcW w:w="1991" w:type="dxa"/>
             <w:tcBorders>
               <w:top w:val="single" w:sz="8" w:space="0" w:color="000000"/>
               <w:left w:val="single" w:sz="8" w:space="0" w:color="000000"/>
@@ -7687,7 +7771,7 @@
         </w:tc>
         <w:tc>
           <w:tcPr>
-            <w:tcW w:w="4248" w:type="dxa"/>
+            <w:tcW w:w="4249" w:type="dxa"/>
             <w:tcBorders>
               <w:top w:val="single" w:sz="8" w:space="0" w:color="000000"/>
               <w:left w:val="single" w:sz="8" w:space="0" w:color="000000"/>

</xml_diff>